<commit_message>
Atualização no Modelo de projeto
</commit_message>
<xml_diff>
--- a/Modelo_de_Projeto_SAQ_19042022.docx
+++ b/Modelo_de_Projeto_SAQ_19042022.docx
@@ -1,6 +1,6 @@
 
 <file path=word/document.xml><?xml version="1.0" encoding="utf-8"?>
-<w:document xmlns:wpc="http://schemas.microsoft.com/office/word/2010/wordprocessingCanvas" xmlns:cx="http://schemas.microsoft.com/office/drawing/2014/chartex" xmlns:cx1="http://schemas.microsoft.com/office/drawing/2015/9/8/chartex" xmlns:cx2="http://schemas.microsoft.com/office/drawing/2015/10/21/chartex" xmlns:cx3="http://schemas.microsoft.com/office/drawing/2016/5/9/chartex" xmlns:cx4="http://schemas.microsoft.com/office/drawing/2016/5/10/chartex" xmlns:cx5="http://schemas.microsoft.com/office/drawing/2016/5/11/chartex" xmlns:cx6="http://schemas.microsoft.com/office/drawing/2016/5/12/chartex" xmlns:cx7="http://schemas.microsoft.com/office/drawing/2016/5/13/chartex" xmlns:cx8="http://schemas.microsoft.com/office/drawing/2016/5/14/chartex" xmlns:mc="http://schemas.openxmlformats.org/markup-compatibility/2006" xmlns:aink="http://schemas.microsoft.com/office/drawing/2016/ink" xmlns:am3d="http://schemas.microsoft.com/office/drawing/2017/model3d" xmlns:o="urn:schemas-microsoft-com:office:office" xmlns:r="http://schemas.openxmlformats.org/officeDocument/2006/relationships" xmlns:m="http://schemas.openxmlformats.org/officeDocument/2006/math" xmlns:v="urn:schemas-microsoft-com:vml" xmlns:wp14="http://schemas.microsoft.com/office/word/2010/wordprocessingDrawing" xmlns:wp="http://schemas.openxmlformats.org/drawingml/2006/wordprocessingDrawing" xmlns:w10="urn:schemas-microsoft-com:office:word" xmlns:w="http://schemas.openxmlformats.org/wordprocessingml/2006/main" xmlns:w14="http://schemas.microsoft.com/office/word/2010/wordml" xmlns:w15="http://schemas.microsoft.com/office/word/2012/wordml" xmlns:w16cex="http://schemas.microsoft.com/office/word/2018/wordml/cex" xmlns:w16cid="http://schemas.microsoft.com/office/word/2016/wordml/cid" xmlns:w16="http://schemas.microsoft.com/office/word/2018/wordml" xmlns:w16sdtdh="http://schemas.microsoft.com/office/word/2020/wordml/sdtdatahash" xmlns:w16se="http://schemas.microsoft.com/office/word/2015/wordml/symex" xmlns:wpg="http://schemas.microsoft.com/office/word/2010/wordprocessingGroup" xmlns:wpi="http://schemas.microsoft.com/office/word/2010/wordprocessingInk" xmlns:wne="http://schemas.microsoft.com/office/word/2006/wordml" xmlns:wps="http://schemas.microsoft.com/office/word/2010/wordprocessingShape" mc:Ignorable="w14 w15 w16se w16cid w16 w16cex w16sdtdh wp14">
+<w:document xmlns:wpc="http://schemas.microsoft.com/office/word/2010/wordprocessingCanvas" xmlns:mc="http://schemas.openxmlformats.org/markup-compatibility/2006" xmlns:o="urn:schemas-microsoft-com:office:office" xmlns:r="http://schemas.openxmlformats.org/officeDocument/2006/relationships" xmlns:m="http://schemas.openxmlformats.org/officeDocument/2006/math" xmlns:v="urn:schemas-microsoft-com:vml" xmlns:wp14="http://schemas.microsoft.com/office/word/2010/wordprocessingDrawing" xmlns:wp="http://schemas.openxmlformats.org/drawingml/2006/wordprocessingDrawing" xmlns:w10="urn:schemas-microsoft-com:office:word" xmlns:w="http://schemas.openxmlformats.org/wordprocessingml/2006/main" xmlns:w14="http://schemas.microsoft.com/office/word/2010/wordml" xmlns:w15="http://schemas.microsoft.com/office/word/2012/wordml" xmlns:wpg="http://schemas.microsoft.com/office/word/2010/wordprocessingGroup" xmlns:wpi="http://schemas.microsoft.com/office/word/2010/wordprocessingInk" xmlns:wne="http://schemas.microsoft.com/office/word/2006/wordml" xmlns:wps="http://schemas.microsoft.com/office/word/2010/wordprocessingShape" mc:Ignorable="w14 w15 wp14">
   <w:body>
     <w:p>
       <w:pPr>
@@ -929,7 +929,7 @@
               </wp:inline>
             </w:drawing>
           </mc:Choice>
-          <mc:Fallback>
+          <mc:Fallback xmlns:w16se="http://schemas.microsoft.com/office/word/2015/wordml/symex" xmlns:w16sdtdh="http://schemas.microsoft.com/office/word/2020/wordml/sdtdatahash" xmlns:w16="http://schemas.microsoft.com/office/word/2018/wordml" xmlns:w16cid="http://schemas.microsoft.com/office/word/2016/wordml/cid" xmlns:w16cex="http://schemas.microsoft.com/office/word/2018/wordml/cex" xmlns:am3d="http://schemas.microsoft.com/office/drawing/2017/model3d" xmlns:aink="http://schemas.microsoft.com/office/drawing/2016/ink" xmlns:cx8="http://schemas.microsoft.com/office/drawing/2016/5/14/chartex" xmlns:cx7="http://schemas.microsoft.com/office/drawing/2016/5/13/chartex" xmlns:cx6="http://schemas.microsoft.com/office/drawing/2016/5/12/chartex" xmlns:cx5="http://schemas.microsoft.com/office/drawing/2016/5/11/chartex" xmlns:cx4="http://schemas.microsoft.com/office/drawing/2016/5/10/chartex" xmlns:cx3="http://schemas.microsoft.com/office/drawing/2016/5/9/chartex" xmlns:cx2="http://schemas.microsoft.com/office/drawing/2015/10/21/chartex" xmlns:cx1="http://schemas.microsoft.com/office/drawing/2015/9/8/chartex" xmlns:cx="http://schemas.microsoft.com/office/drawing/2014/chartex">
             <w:pict>
               <v:group w14:anchorId="4E03C1B2" id="Group 15293" o:spid="_x0000_s1026" style="width:428.1pt;height:.7pt;mso-position-horizontal-relative:char;mso-position-vertical-relative:line" coordsize="54368,88" o:gfxdata="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">
                 <v:shape id="Shape 17154" o:spid="_x0000_s1027" style="position:absolute;width:54368;height:91;visibility:visible;mso-wrap-style:square;v-text-anchor:top" coordsize="5436870,9144" o:gfxdata="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" path="m,l5436870,r,9144l,9144,,e" fillcolor="black" stroked="f" strokeweight="0">
@@ -1136,7 +1136,7 @@
               </wp:inline>
             </w:drawing>
           </mc:Choice>
-          <mc:Fallback>
+          <mc:Fallback xmlns:w16se="http://schemas.microsoft.com/office/word/2015/wordml/symex" xmlns:w16sdtdh="http://schemas.microsoft.com/office/word/2020/wordml/sdtdatahash" xmlns:w16="http://schemas.microsoft.com/office/word/2018/wordml" xmlns:w16cid="http://schemas.microsoft.com/office/word/2016/wordml/cid" xmlns:w16cex="http://schemas.microsoft.com/office/word/2018/wordml/cex" xmlns:am3d="http://schemas.microsoft.com/office/drawing/2017/model3d" xmlns:aink="http://schemas.microsoft.com/office/drawing/2016/ink" xmlns:cx8="http://schemas.microsoft.com/office/drawing/2016/5/14/chartex" xmlns:cx7="http://schemas.microsoft.com/office/drawing/2016/5/13/chartex" xmlns:cx6="http://schemas.microsoft.com/office/drawing/2016/5/12/chartex" xmlns:cx5="http://schemas.microsoft.com/office/drawing/2016/5/11/chartex" xmlns:cx4="http://schemas.microsoft.com/office/drawing/2016/5/10/chartex" xmlns:cx3="http://schemas.microsoft.com/office/drawing/2016/5/9/chartex" xmlns:cx2="http://schemas.microsoft.com/office/drawing/2015/10/21/chartex" xmlns:cx1="http://schemas.microsoft.com/office/drawing/2015/9/8/chartex" xmlns:cx="http://schemas.microsoft.com/office/drawing/2014/chartex">
             <w:pict>
               <v:group w14:anchorId="228E1D8F" id="Group 15294" o:spid="_x0000_s1026" style="width:428.1pt;height:.7pt;mso-position-horizontal-relative:char;mso-position-vertical-relative:line" coordsize="54368,88" o:gfxdata="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">
                 <v:shape id="Shape 17155" o:spid="_x0000_s1027" style="position:absolute;width:54368;height:91;visibility:visible;mso-wrap-style:square;v-text-anchor:top" coordsize="5436870,9144" o:gfxdata="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" path="m,l5436870,r,9144l,9144,,e" fillcolor="black" stroked="f" strokeweight="0">
@@ -1285,7 +1285,7 @@
               </wp:inline>
             </w:drawing>
           </mc:Choice>
-          <mc:Fallback>
+          <mc:Fallback xmlns:w16se="http://schemas.microsoft.com/office/word/2015/wordml/symex" xmlns:w16sdtdh="http://schemas.microsoft.com/office/word/2020/wordml/sdtdatahash" xmlns:w16="http://schemas.microsoft.com/office/word/2018/wordml" xmlns:w16cid="http://schemas.microsoft.com/office/word/2016/wordml/cid" xmlns:w16cex="http://schemas.microsoft.com/office/word/2018/wordml/cex" xmlns:am3d="http://schemas.microsoft.com/office/drawing/2017/model3d" xmlns:aink="http://schemas.microsoft.com/office/drawing/2016/ink" xmlns:cx8="http://schemas.microsoft.com/office/drawing/2016/5/14/chartex" xmlns:cx7="http://schemas.microsoft.com/office/drawing/2016/5/13/chartex" xmlns:cx6="http://schemas.microsoft.com/office/drawing/2016/5/12/chartex" xmlns:cx5="http://schemas.microsoft.com/office/drawing/2016/5/11/chartex" xmlns:cx4="http://schemas.microsoft.com/office/drawing/2016/5/10/chartex" xmlns:cx3="http://schemas.microsoft.com/office/drawing/2016/5/9/chartex" xmlns:cx2="http://schemas.microsoft.com/office/drawing/2015/10/21/chartex" xmlns:cx1="http://schemas.microsoft.com/office/drawing/2015/9/8/chartex" xmlns:cx="http://schemas.microsoft.com/office/drawing/2014/chartex">
             <w:pict>
               <v:group w14:anchorId="1189D9BE" id="Group 15295" o:spid="_x0000_s1026" style="width:428.1pt;height:.7pt;mso-position-horizontal-relative:char;mso-position-vertical-relative:line" coordsize="54368,88" o:gfxdata="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">
                 <v:shape id="Shape 17156" o:spid="_x0000_s1027" style="position:absolute;width:54368;height:91;visibility:visible;mso-wrap-style:square;v-text-anchor:top" coordsize="5436870,9144" o:gfxdata="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" path="m,l5436870,r,9144l,9144,,e" fillcolor="black" stroked="f" strokeweight="0">
@@ -1415,7 +1415,7 @@
               </wp:inline>
             </w:drawing>
           </mc:Choice>
-          <mc:Fallback>
+          <mc:Fallback xmlns:w16se="http://schemas.microsoft.com/office/word/2015/wordml/symex" xmlns:w16sdtdh="http://schemas.microsoft.com/office/word/2020/wordml/sdtdatahash" xmlns:w16="http://schemas.microsoft.com/office/word/2018/wordml" xmlns:w16cid="http://schemas.microsoft.com/office/word/2016/wordml/cid" xmlns:w16cex="http://schemas.microsoft.com/office/word/2018/wordml/cex" xmlns:am3d="http://schemas.microsoft.com/office/drawing/2017/model3d" xmlns:aink="http://schemas.microsoft.com/office/drawing/2016/ink" xmlns:cx8="http://schemas.microsoft.com/office/drawing/2016/5/14/chartex" xmlns:cx7="http://schemas.microsoft.com/office/drawing/2016/5/13/chartex" xmlns:cx6="http://schemas.microsoft.com/office/drawing/2016/5/12/chartex" xmlns:cx5="http://schemas.microsoft.com/office/drawing/2016/5/11/chartex" xmlns:cx4="http://schemas.microsoft.com/office/drawing/2016/5/10/chartex" xmlns:cx3="http://schemas.microsoft.com/office/drawing/2016/5/9/chartex" xmlns:cx2="http://schemas.microsoft.com/office/drawing/2015/10/21/chartex" xmlns:cx1="http://schemas.microsoft.com/office/drawing/2015/9/8/chartex" xmlns:cx="http://schemas.microsoft.com/office/drawing/2014/chartex">
             <w:pict>
               <v:group w14:anchorId="3CEECA55" id="Group 15296" o:spid="_x0000_s1026" style="width:428.1pt;height:.7pt;mso-position-horizontal-relative:char;mso-position-vertical-relative:line" coordsize="54368,88" o:gfxdata="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">
                 <v:shape id="Shape 17157" o:spid="_x0000_s1027" style="position:absolute;width:54368;height:91;visibility:visible;mso-wrap-style:square;v-text-anchor:top" coordsize="5436870,9144" o:gfxdata="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" path="m,l5436870,r,9144l,9144,,e" fillcolor="black" stroked="f" strokeweight="0">
@@ -1980,7 +1980,7 @@
               </wp:inline>
             </w:drawing>
           </mc:Choice>
-          <mc:Fallback>
+          <mc:Fallback xmlns:w16se="http://schemas.microsoft.com/office/word/2015/wordml/symex" xmlns:w16sdtdh="http://schemas.microsoft.com/office/word/2020/wordml/sdtdatahash" xmlns:w16="http://schemas.microsoft.com/office/word/2018/wordml" xmlns:w16cid="http://schemas.microsoft.com/office/word/2016/wordml/cid" xmlns:w16cex="http://schemas.microsoft.com/office/word/2018/wordml/cex" xmlns:am3d="http://schemas.microsoft.com/office/drawing/2017/model3d" xmlns:aink="http://schemas.microsoft.com/office/drawing/2016/ink" xmlns:cx8="http://schemas.microsoft.com/office/drawing/2016/5/14/chartex" xmlns:cx7="http://schemas.microsoft.com/office/drawing/2016/5/13/chartex" xmlns:cx6="http://schemas.microsoft.com/office/drawing/2016/5/12/chartex" xmlns:cx5="http://schemas.microsoft.com/office/drawing/2016/5/11/chartex" xmlns:cx4="http://schemas.microsoft.com/office/drawing/2016/5/10/chartex" xmlns:cx3="http://schemas.microsoft.com/office/drawing/2016/5/9/chartex" xmlns:cx2="http://schemas.microsoft.com/office/drawing/2015/10/21/chartex" xmlns:cx1="http://schemas.microsoft.com/office/drawing/2015/9/8/chartex" xmlns:cx="http://schemas.microsoft.com/office/drawing/2014/chartex">
             <w:pict>
               <v:group w14:anchorId="0785601B" id="Group 15297" o:spid="_x0000_s1026" style="width:399.15pt;height:.7pt;mso-position-horizontal-relative:char;mso-position-vertical-relative:line" coordsize="50692,88" o:gfxdata="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">
                 <v:shape id="Shape 17158" o:spid="_x0000_s1027" style="position:absolute;width:50692;height:91;visibility:visible;mso-wrap-style:square;v-text-anchor:top" coordsize="5069205,9144" o:gfxdata="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" path="m,l5069205,r,9144l,9144,,e" fillcolor="black" stroked="f" strokeweight="0">
@@ -2117,7 +2117,7 @@
               </wp:inline>
             </w:drawing>
           </mc:Choice>
-          <mc:Fallback>
+          <mc:Fallback xmlns:w16se="http://schemas.microsoft.com/office/word/2015/wordml/symex" xmlns:w16sdtdh="http://schemas.microsoft.com/office/word/2020/wordml/sdtdatahash" xmlns:w16="http://schemas.microsoft.com/office/word/2018/wordml" xmlns:w16cid="http://schemas.microsoft.com/office/word/2016/wordml/cid" xmlns:w16cex="http://schemas.microsoft.com/office/word/2018/wordml/cex" xmlns:am3d="http://schemas.microsoft.com/office/drawing/2017/model3d" xmlns:aink="http://schemas.microsoft.com/office/drawing/2016/ink" xmlns:cx8="http://schemas.microsoft.com/office/drawing/2016/5/14/chartex" xmlns:cx7="http://schemas.microsoft.com/office/drawing/2016/5/13/chartex" xmlns:cx6="http://schemas.microsoft.com/office/drawing/2016/5/12/chartex" xmlns:cx5="http://schemas.microsoft.com/office/drawing/2016/5/11/chartex" xmlns:cx4="http://schemas.microsoft.com/office/drawing/2016/5/10/chartex" xmlns:cx3="http://schemas.microsoft.com/office/drawing/2016/5/9/chartex" xmlns:cx2="http://schemas.microsoft.com/office/drawing/2015/10/21/chartex" xmlns:cx1="http://schemas.microsoft.com/office/drawing/2015/9/8/chartex" xmlns:cx="http://schemas.microsoft.com/office/drawing/2014/chartex">
             <w:pict>
               <v:group w14:anchorId="65737D39" id="Group 15298" o:spid="_x0000_s1026" style="width:399.15pt;height:.7pt;mso-position-horizontal-relative:char;mso-position-vertical-relative:line" coordsize="50692,88" o:gfxdata="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">
                 <v:shape id="Shape 17159" o:spid="_x0000_s1027" style="position:absolute;width:50692;height:91;visibility:visible;mso-wrap-style:square;v-text-anchor:top" coordsize="5069205,9144" o:gfxdata="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" path="m,l5069205,r,9144l,9144,,e" fillcolor="black" stroked="f" strokeweight="0">
@@ -3461,7 +3461,7 @@
               </wp:inline>
             </w:drawing>
           </mc:Choice>
-          <mc:Fallback>
+          <mc:Fallback xmlns:w16se="http://schemas.microsoft.com/office/word/2015/wordml/symex" xmlns:w16sdtdh="http://schemas.microsoft.com/office/word/2020/wordml/sdtdatahash" xmlns:w16="http://schemas.microsoft.com/office/word/2018/wordml" xmlns:w16cid="http://schemas.microsoft.com/office/word/2016/wordml/cid" xmlns:w16cex="http://schemas.microsoft.com/office/word/2018/wordml/cex" xmlns:am3d="http://schemas.microsoft.com/office/drawing/2017/model3d" xmlns:aink="http://schemas.microsoft.com/office/drawing/2016/ink" xmlns:cx8="http://schemas.microsoft.com/office/drawing/2016/5/14/chartex" xmlns:cx7="http://schemas.microsoft.com/office/drawing/2016/5/13/chartex" xmlns:cx6="http://schemas.microsoft.com/office/drawing/2016/5/12/chartex" xmlns:cx5="http://schemas.microsoft.com/office/drawing/2016/5/11/chartex" xmlns:cx4="http://schemas.microsoft.com/office/drawing/2016/5/10/chartex" xmlns:cx3="http://schemas.microsoft.com/office/drawing/2016/5/9/chartex" xmlns:cx2="http://schemas.microsoft.com/office/drawing/2015/10/21/chartex" xmlns:cx1="http://schemas.microsoft.com/office/drawing/2015/9/8/chartex" xmlns:cx="http://schemas.microsoft.com/office/drawing/2014/chartex">
             <w:pict>
               <v:group w14:anchorId="1CCD7194" id="Group 14717" o:spid="_x0000_s1026" style="width:428.1pt;height:.95pt;mso-position-horizontal-relative:char;mso-position-vertical-relative:line" coordsize="54368,120" o:gfxdata="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">
                 <v:shape id="Shape 17160" o:spid="_x0000_s1027" style="position:absolute;width:54368;height:120;visibility:visible;mso-wrap-style:square;v-text-anchor:top" coordsize="5436870,12065" o:gfxdata="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" path="m,l5436870,r,12065l,12065,,e" filled="f" stroked="f" strokeweight="0">
@@ -4101,22 +4101,44 @@
           <w:bCs/>
         </w:rPr>
       </w:pPr>
-      <w:r>
-        <w:rPr>
-          <w:b/>
-          <w:bCs/>
-        </w:rPr>
-        <w:t xml:space="preserve">Cliente  </w:t>
-      </w:r>
     </w:p>
     <w:p>
       <w:pPr>
         <w:spacing w:after="0" w:line="360" w:lineRule="auto"/>
         <w:ind w:left="1418" w:right="1701" w:firstLine="709"/>
         <w:jc w:val="both"/>
-      </w:pPr>
-      <w:r>
+        <w:rPr>
+          <w:b/>
+          <w:bCs/>
+        </w:rPr>
+      </w:pPr>
+    </w:p>
+    <w:p>
+      <w:pPr>
+        <w:spacing w:after="0" w:line="360" w:lineRule="auto"/>
+        <w:ind w:left="1418" w:right="1701" w:firstLine="709"/>
+        <w:jc w:val="both"/>
+        <w:rPr>
+          <w:b/>
+          <w:bCs/>
+        </w:rPr>
+      </w:pPr>
+      <w:r>
+        <w:rPr>
+          <w:b/>
+          <w:bCs/>
+        </w:rPr>
         <w:lastRenderedPageBreak/>
+        <w:t xml:space="preserve">Cliente  </w:t>
+      </w:r>
+    </w:p>
+    <w:p>
+      <w:pPr>
+        <w:spacing w:after="0" w:line="360" w:lineRule="auto"/>
+        <w:ind w:left="1418" w:right="1701" w:firstLine="709"/>
+        <w:jc w:val="both"/>
+      </w:pPr>
+      <w:r>
         <w:t xml:space="preserve">Será o responsável pela reserva do dia e horário de treino, pela efetuação do pagamento e pela realização de cancelamento da reserva se necessário.  </w:t>
       </w:r>
     </w:p>
@@ -4344,7 +4366,7 @@
               </wp:inline>
             </w:drawing>
           </mc:Choice>
-          <mc:Fallback>
+          <mc:Fallback xmlns:w16se="http://schemas.microsoft.com/office/word/2015/wordml/symex" xmlns:w16sdtdh="http://schemas.microsoft.com/office/word/2020/wordml/sdtdatahash" xmlns:w16="http://schemas.microsoft.com/office/word/2018/wordml" xmlns:w16cid="http://schemas.microsoft.com/office/word/2016/wordml/cid" xmlns:w16cex="http://schemas.microsoft.com/office/word/2018/wordml/cex" xmlns:am3d="http://schemas.microsoft.com/office/drawing/2017/model3d" xmlns:aink="http://schemas.microsoft.com/office/drawing/2016/ink" xmlns:cx8="http://schemas.microsoft.com/office/drawing/2016/5/14/chartex" xmlns:cx7="http://schemas.microsoft.com/office/drawing/2016/5/13/chartex" xmlns:cx6="http://schemas.microsoft.com/office/drawing/2016/5/12/chartex" xmlns:cx5="http://schemas.microsoft.com/office/drawing/2016/5/11/chartex" xmlns:cx4="http://schemas.microsoft.com/office/drawing/2016/5/10/chartex" xmlns:cx3="http://schemas.microsoft.com/office/drawing/2016/5/9/chartex" xmlns:cx2="http://schemas.microsoft.com/office/drawing/2015/10/21/chartex" xmlns:cx1="http://schemas.microsoft.com/office/drawing/2015/9/8/chartex" xmlns:cx="http://schemas.microsoft.com/office/drawing/2014/chartex">
             <w:pict>
               <v:group w14:anchorId="2BBE1CA1" id="Group 14717" o:spid="_x0000_s1026" style="width:428.1pt;height:.95pt;mso-position-horizontal-relative:char;mso-position-vertical-relative:line" coordsize="54368,120" o:gfxdata="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">
                 <v:shape id="Shape 17160" o:spid="_x0000_s1027" style="position:absolute;width:54368;height:120;visibility:visible;mso-wrap-style:square;v-text-anchor:top" coordsize="5436870,12065" o:gfxdata="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" path="m,l5436870,r,12065l,12065,,e" filled="f" stroked="f" strokeweight="0">
@@ -5316,19 +5338,11 @@
               <w:spacing w:line="259" w:lineRule="auto"/>
               <w:ind w:left="7"/>
             </w:pPr>
-            <w:proofErr w:type="spellStart"/>
             <w:r>
               <w:rPr>
                 <w:b/>
               </w:rPr>
-              <w:t>Prioridad</w:t>
-            </w:r>
-            <w:proofErr w:type="spellEnd"/>
-            <w:r>
-              <w:rPr>
-                <w:b/>
-              </w:rPr>
-              <w:t xml:space="preserve"> </w:t>
+              <w:t xml:space="preserve">Prioridad </w:t>
             </w:r>
           </w:p>
           <w:p>
@@ -6301,6 +6315,42 @@
     <w:p>
       <w:pPr>
         <w:pStyle w:val="PargrafodaLista"/>
+        <w:spacing w:after="0" w:line="360" w:lineRule="auto"/>
+        <w:ind w:left="1418"/>
+        <w:rPr>
+          <w:color w:val="FF0000"/>
+          <w:sz w:val="28"/>
+          <w:szCs w:val="24"/>
+        </w:rPr>
+      </w:pPr>
+    </w:p>
+    <w:p>
+      <w:pPr>
+        <w:pStyle w:val="PargrafodaLista"/>
+        <w:spacing w:after="0" w:line="360" w:lineRule="auto"/>
+        <w:ind w:left="1418"/>
+        <w:rPr>
+          <w:color w:val="FF0000"/>
+          <w:sz w:val="28"/>
+          <w:szCs w:val="24"/>
+        </w:rPr>
+      </w:pPr>
+    </w:p>
+    <w:p>
+      <w:pPr>
+        <w:pStyle w:val="PargrafodaLista"/>
+        <w:spacing w:after="0" w:line="360" w:lineRule="auto"/>
+        <w:ind w:left="1418"/>
+        <w:rPr>
+          <w:color w:val="FF0000"/>
+          <w:sz w:val="28"/>
+          <w:szCs w:val="24"/>
+        </w:rPr>
+      </w:pPr>
+    </w:p>
+    <w:p>
+      <w:pPr>
+        <w:pStyle w:val="PargrafodaLista"/>
         <w:numPr>
           <w:ilvl w:val="0"/>
           <w:numId w:val="4"/>
@@ -6319,6 +6369,7 @@
           <w:sz w:val="28"/>
           <w:szCs w:val="24"/>
         </w:rPr>
+        <w:lastRenderedPageBreak/>
         <w:t xml:space="preserve">Diagrama de Classes, Casos de Uso, Sequência, Implantação, </w:t>
       </w:r>
     </w:p>
@@ -6452,7 +6503,7 @@
               </wp:inline>
             </w:drawing>
           </mc:Choice>
-          <mc:Fallback>
+          <mc:Fallback xmlns:w16se="http://schemas.microsoft.com/office/word/2015/wordml/symex" xmlns:w16sdtdh="http://schemas.microsoft.com/office/word/2020/wordml/sdtdatahash" xmlns:w16="http://schemas.microsoft.com/office/word/2018/wordml" xmlns:w16cid="http://schemas.microsoft.com/office/word/2016/wordml/cid" xmlns:w16cex="http://schemas.microsoft.com/office/word/2018/wordml/cex" xmlns:am3d="http://schemas.microsoft.com/office/drawing/2017/model3d" xmlns:aink="http://schemas.microsoft.com/office/drawing/2016/ink" xmlns:cx8="http://schemas.microsoft.com/office/drawing/2016/5/14/chartex" xmlns:cx7="http://schemas.microsoft.com/office/drawing/2016/5/13/chartex" xmlns:cx6="http://schemas.microsoft.com/office/drawing/2016/5/12/chartex" xmlns:cx5="http://schemas.microsoft.com/office/drawing/2016/5/11/chartex" xmlns:cx4="http://schemas.microsoft.com/office/drawing/2016/5/10/chartex" xmlns:cx3="http://schemas.microsoft.com/office/drawing/2016/5/9/chartex" xmlns:cx2="http://schemas.microsoft.com/office/drawing/2015/10/21/chartex" xmlns:cx1="http://schemas.microsoft.com/office/drawing/2015/9/8/chartex" xmlns:cx="http://schemas.microsoft.com/office/drawing/2014/chartex">
             <w:pict>
               <v:group w14:anchorId="1E73E2E0" id="Group 14717" o:spid="_x0000_s1026" style="width:428.1pt;height:.95pt;mso-position-horizontal-relative:char;mso-position-vertical-relative:line" coordsize="54368,120" o:gfxdata="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">
                 <v:shape id="Shape 17160" o:spid="_x0000_s1027" style="position:absolute;width:54368;height:120;visibility:visible;mso-wrap-style:square;v-text-anchor:top" coordsize="5436870,12065" o:gfxdata="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" path="m,l5436870,r,12065l,12065,,e" filled="f" stroked="f" strokeweight="0">
@@ -6496,7 +6547,6 @@
         <w:jc w:val="both"/>
       </w:pPr>
       <w:r>
-        <w:lastRenderedPageBreak/>
         <w:t>O modelo de casos de uso visa capturar e descrever as funcionalidades que um sistema deve prover para os atores que interagem com o mesmo. Os atores identificados no contexto deste projeto estão descritos na tabela abaixo</w:t>
       </w:r>
       <w:r>
@@ -6782,6 +6832,166 @@
     <w:p>
       <w:pPr>
         <w:pStyle w:val="PargrafodaLista"/>
+        <w:spacing w:after="0" w:line="240" w:lineRule="auto"/>
+        <w:ind w:left="1820"/>
+        <w:jc w:val="center"/>
+      </w:pPr>
+    </w:p>
+    <w:p>
+      <w:pPr>
+        <w:pStyle w:val="PargrafodaLista"/>
+        <w:spacing w:after="0" w:line="240" w:lineRule="auto"/>
+        <w:ind w:left="1820"/>
+        <w:jc w:val="center"/>
+      </w:pPr>
+    </w:p>
+    <w:p>
+      <w:pPr>
+        <w:pStyle w:val="PargrafodaLista"/>
+        <w:spacing w:after="0" w:line="240" w:lineRule="auto"/>
+        <w:ind w:left="1820"/>
+        <w:jc w:val="center"/>
+      </w:pPr>
+    </w:p>
+    <w:p>
+      <w:pPr>
+        <w:pStyle w:val="PargrafodaLista"/>
+        <w:spacing w:after="0" w:line="240" w:lineRule="auto"/>
+        <w:ind w:left="1820"/>
+        <w:jc w:val="center"/>
+      </w:pPr>
+    </w:p>
+    <w:p>
+      <w:pPr>
+        <w:pStyle w:val="PargrafodaLista"/>
+        <w:spacing w:after="0" w:line="240" w:lineRule="auto"/>
+        <w:ind w:left="1820"/>
+        <w:jc w:val="center"/>
+      </w:pPr>
+    </w:p>
+    <w:p>
+      <w:pPr>
+        <w:pStyle w:val="PargrafodaLista"/>
+        <w:spacing w:after="0" w:line="240" w:lineRule="auto"/>
+        <w:ind w:left="1820"/>
+        <w:jc w:val="center"/>
+      </w:pPr>
+    </w:p>
+    <w:p>
+      <w:pPr>
+        <w:pStyle w:val="PargrafodaLista"/>
+        <w:spacing w:after="0" w:line="240" w:lineRule="auto"/>
+        <w:ind w:left="1820"/>
+        <w:jc w:val="center"/>
+      </w:pPr>
+    </w:p>
+    <w:p>
+      <w:pPr>
+        <w:pStyle w:val="PargrafodaLista"/>
+        <w:spacing w:after="0" w:line="240" w:lineRule="auto"/>
+        <w:ind w:left="1820"/>
+        <w:jc w:val="center"/>
+      </w:pPr>
+    </w:p>
+    <w:p>
+      <w:pPr>
+        <w:pStyle w:val="PargrafodaLista"/>
+        <w:spacing w:after="0" w:line="240" w:lineRule="auto"/>
+        <w:ind w:left="1820"/>
+        <w:jc w:val="center"/>
+      </w:pPr>
+    </w:p>
+    <w:p>
+      <w:pPr>
+        <w:pStyle w:val="PargrafodaLista"/>
+        <w:spacing w:after="0" w:line="240" w:lineRule="auto"/>
+        <w:ind w:left="1820"/>
+        <w:jc w:val="center"/>
+      </w:pPr>
+    </w:p>
+    <w:p>
+      <w:pPr>
+        <w:pStyle w:val="PargrafodaLista"/>
+        <w:spacing w:after="0" w:line="240" w:lineRule="auto"/>
+        <w:ind w:left="1820"/>
+        <w:jc w:val="center"/>
+      </w:pPr>
+    </w:p>
+    <w:p>
+      <w:pPr>
+        <w:pStyle w:val="PargrafodaLista"/>
+        <w:spacing w:after="0" w:line="240" w:lineRule="auto"/>
+        <w:ind w:left="1820"/>
+        <w:jc w:val="center"/>
+      </w:pPr>
+    </w:p>
+    <w:p>
+      <w:pPr>
+        <w:pStyle w:val="PargrafodaLista"/>
+        <w:spacing w:after="0" w:line="240" w:lineRule="auto"/>
+        <w:ind w:left="1820"/>
+        <w:jc w:val="center"/>
+      </w:pPr>
+    </w:p>
+    <w:p>
+      <w:pPr>
+        <w:pStyle w:val="PargrafodaLista"/>
+        <w:spacing w:after="0" w:line="240" w:lineRule="auto"/>
+        <w:ind w:left="1820"/>
+        <w:jc w:val="center"/>
+      </w:pPr>
+    </w:p>
+    <w:p>
+      <w:pPr>
+        <w:pStyle w:val="PargrafodaLista"/>
+        <w:spacing w:after="0" w:line="240" w:lineRule="auto"/>
+        <w:ind w:left="1820"/>
+        <w:jc w:val="center"/>
+      </w:pPr>
+    </w:p>
+    <w:p>
+      <w:pPr>
+        <w:pStyle w:val="PargrafodaLista"/>
+        <w:spacing w:after="0" w:line="240" w:lineRule="auto"/>
+        <w:ind w:left="1820"/>
+        <w:jc w:val="center"/>
+      </w:pPr>
+    </w:p>
+    <w:p>
+      <w:pPr>
+        <w:pStyle w:val="PargrafodaLista"/>
+        <w:spacing w:after="0" w:line="240" w:lineRule="auto"/>
+        <w:ind w:left="1820"/>
+        <w:jc w:val="center"/>
+      </w:pPr>
+    </w:p>
+    <w:p>
+      <w:pPr>
+        <w:pStyle w:val="PargrafodaLista"/>
+        <w:spacing w:after="0" w:line="240" w:lineRule="auto"/>
+        <w:ind w:left="1820"/>
+        <w:jc w:val="center"/>
+      </w:pPr>
+    </w:p>
+    <w:p>
+      <w:pPr>
+        <w:pStyle w:val="PargrafodaLista"/>
+        <w:spacing w:after="0" w:line="240" w:lineRule="auto"/>
+        <w:ind w:left="1820"/>
+        <w:jc w:val="center"/>
+      </w:pPr>
+    </w:p>
+    <w:p>
+      <w:pPr>
+        <w:pStyle w:val="PargrafodaLista"/>
+        <w:spacing w:after="0" w:line="240" w:lineRule="auto"/>
+        <w:ind w:left="1820"/>
+        <w:jc w:val="center"/>
+      </w:pPr>
+    </w:p>
+    <w:p>
+      <w:pPr>
+        <w:pStyle w:val="PargrafodaLista"/>
         <w:numPr>
           <w:ilvl w:val="1"/>
           <w:numId w:val="4"/>
@@ -6798,6 +7008,7 @@
           <w:b/>
           <w:bCs/>
         </w:rPr>
+        <w:lastRenderedPageBreak/>
         <w:t>Diagramas de Caso de Uso</w:t>
       </w:r>
     </w:p>
@@ -6805,7 +7016,7 @@
       <w:pPr>
         <w:pStyle w:val="PargrafodaLista"/>
         <w:spacing w:after="0" w:line="360" w:lineRule="auto"/>
-        <w:ind w:left="1134"/>
+        <w:ind w:left="1134" w:firstLine="282"/>
       </w:pPr>
       <w:r>
         <w:t xml:space="preserve">A seguir temos apresentado o </w:t>
@@ -6905,6 +7116,111 @@
     <w:p>
       <w:pPr>
         <w:pStyle w:val="PargrafodaLista"/>
+        <w:spacing w:after="0" w:line="360" w:lineRule="auto"/>
+        <w:ind w:left="1821"/>
+      </w:pPr>
+    </w:p>
+    <w:p>
+      <w:pPr>
+        <w:pStyle w:val="PargrafodaLista"/>
+        <w:spacing w:after="0" w:line="360" w:lineRule="auto"/>
+        <w:ind w:left="1821"/>
+      </w:pPr>
+    </w:p>
+    <w:p>
+      <w:pPr>
+        <w:pStyle w:val="PargrafodaLista"/>
+        <w:spacing w:after="0" w:line="360" w:lineRule="auto"/>
+        <w:ind w:left="1821"/>
+      </w:pPr>
+    </w:p>
+    <w:p>
+      <w:pPr>
+        <w:pStyle w:val="PargrafodaLista"/>
+        <w:spacing w:after="0" w:line="360" w:lineRule="auto"/>
+        <w:ind w:left="1821"/>
+      </w:pPr>
+    </w:p>
+    <w:p>
+      <w:pPr>
+        <w:pStyle w:val="PargrafodaLista"/>
+        <w:spacing w:after="0" w:line="360" w:lineRule="auto"/>
+        <w:ind w:left="1821"/>
+      </w:pPr>
+    </w:p>
+    <w:p>
+      <w:pPr>
+        <w:pStyle w:val="PargrafodaLista"/>
+        <w:spacing w:after="0" w:line="360" w:lineRule="auto"/>
+        <w:ind w:left="1821"/>
+      </w:pPr>
+    </w:p>
+    <w:p>
+      <w:pPr>
+        <w:pStyle w:val="PargrafodaLista"/>
+        <w:spacing w:after="0" w:line="360" w:lineRule="auto"/>
+        <w:ind w:left="1821"/>
+      </w:pPr>
+    </w:p>
+    <w:p>
+      <w:pPr>
+        <w:pStyle w:val="PargrafodaLista"/>
+        <w:spacing w:after="0" w:line="360" w:lineRule="auto"/>
+        <w:ind w:left="1821"/>
+      </w:pPr>
+    </w:p>
+    <w:p>
+      <w:pPr>
+        <w:pStyle w:val="PargrafodaLista"/>
+        <w:spacing w:after="0" w:line="360" w:lineRule="auto"/>
+        <w:ind w:left="1821"/>
+      </w:pPr>
+    </w:p>
+    <w:p>
+      <w:pPr>
+        <w:pStyle w:val="PargrafodaLista"/>
+        <w:spacing w:after="0" w:line="360" w:lineRule="auto"/>
+        <w:ind w:left="1821"/>
+      </w:pPr>
+    </w:p>
+    <w:p>
+      <w:pPr>
+        <w:pStyle w:val="PargrafodaLista"/>
+        <w:spacing w:after="0" w:line="360" w:lineRule="auto"/>
+        <w:ind w:left="1821"/>
+      </w:pPr>
+    </w:p>
+    <w:p>
+      <w:pPr>
+        <w:pStyle w:val="PargrafodaLista"/>
+        <w:spacing w:after="0" w:line="360" w:lineRule="auto"/>
+        <w:ind w:left="1821"/>
+      </w:pPr>
+    </w:p>
+    <w:p>
+      <w:pPr>
+        <w:pStyle w:val="PargrafodaLista"/>
+        <w:spacing w:after="0" w:line="360" w:lineRule="auto"/>
+        <w:ind w:left="1821"/>
+      </w:pPr>
+    </w:p>
+    <w:p>
+      <w:pPr>
+        <w:pStyle w:val="PargrafodaLista"/>
+        <w:spacing w:after="0" w:line="360" w:lineRule="auto"/>
+        <w:ind w:left="1821"/>
+      </w:pPr>
+    </w:p>
+    <w:p>
+      <w:pPr>
+        <w:pStyle w:val="PargrafodaLista"/>
+        <w:spacing w:after="0" w:line="360" w:lineRule="auto"/>
+        <w:ind w:left="1821"/>
+      </w:pPr>
+    </w:p>
+    <w:p>
+      <w:pPr>
+        <w:pStyle w:val="PargrafodaLista"/>
         <w:numPr>
           <w:ilvl w:val="1"/>
           <w:numId w:val="4"/>
@@ -6921,6 +7237,7 @@
           <w:b/>
           <w:bCs/>
         </w:rPr>
+        <w:lastRenderedPageBreak/>
         <w:t>Diagrama de Classes</w:t>
       </w:r>
     </w:p>
@@ -6945,10 +7262,10 @@
           <w:noProof/>
         </w:rPr>
         <w:drawing>
-          <wp:inline distT="0" distB="0" distL="0" distR="0" wp14:anchorId="27D1F072" wp14:editId="3A4DE48D">
-            <wp:extent cx="6231387" cy="5057775"/>
+          <wp:inline distT="0" distB="0" distL="0" distR="0" wp14:anchorId="55A18DF9" wp14:editId="5422DA58">
+            <wp:extent cx="6724650" cy="4667250"/>
             <wp:effectExtent l="0" t="0" r="0" b="0"/>
-            <wp:docPr id="4" name="Imagem 4" descr="C:\Users\jonas\Desktop\Engenharia de Software periodo 3\ES1\DClassesSAQ.png"/>
+            <wp:docPr id="17" name="Imagem 17" descr="C:\Users\jonas\Desktop\Engenharia de Software periodo 3\ES1\DClassesSAQ.png"/>
             <wp:cNvGraphicFramePr>
               <a:graphicFrameLocks xmlns:a="http://schemas.openxmlformats.org/drawingml/2006/main" noChangeAspect="1"/>
             </wp:cNvGraphicFramePr>
@@ -6956,7 +7273,7 @@
               <a:graphicData uri="http://schemas.openxmlformats.org/drawingml/2006/picture">
                 <pic:pic xmlns:pic="http://schemas.openxmlformats.org/drawingml/2006/picture">
                   <pic:nvPicPr>
-                    <pic:cNvPr id="0" name="Picture 1" descr="C:\Users\jonas\Desktop\Engenharia de Software periodo 3\ES1\DClassesSAQ.png"/>
+                    <pic:cNvPr id="0" name="Picture 3" descr="C:\Users\jonas\Desktop\Engenharia de Software periodo 3\ES1\DClassesSAQ.png"/>
                     <pic:cNvPicPr>
                       <a:picLocks noChangeAspect="1" noChangeArrowheads="1"/>
                     </pic:cNvPicPr>
@@ -6977,7 +7294,7 @@
                   <pic:spPr bwMode="auto">
                     <a:xfrm>
                       <a:off x="0" y="0"/>
-                      <a:ext cx="6233257" cy="5059293"/>
+                      <a:ext cx="6724650" cy="4667250"/>
                     </a:xfrm>
                     <a:prstGeom prst="rect">
                       <a:avLst/>
@@ -7108,6 +7425,26 @@
           <w:bCs/>
         </w:rPr>
       </w:pPr>
+    </w:p>
+    <w:p>
+      <w:pPr>
+        <w:spacing w:after="0" w:line="360" w:lineRule="auto"/>
+        <w:rPr>
+          <w:b/>
+          <w:bCs/>
+        </w:rPr>
+      </w:pPr>
+    </w:p>
+    <w:p>
+      <w:pPr>
+        <w:spacing w:after="0" w:line="360" w:lineRule="auto"/>
+        <w:rPr>
+          <w:b/>
+          <w:bCs/>
+        </w:rPr>
+      </w:pPr>
+      <w:bookmarkStart w:id="0" w:name="_GoBack"/>
+      <w:bookmarkEnd w:id="0"/>
     </w:p>
     <w:p>
       <w:pPr>
@@ -9140,7 +9477,7 @@
               </wp:inline>
             </w:drawing>
           </mc:Choice>
-          <mc:Fallback>
+          <mc:Fallback xmlns:w16se="http://schemas.microsoft.com/office/word/2015/wordml/symex" xmlns:w16sdtdh="http://schemas.microsoft.com/office/word/2020/wordml/sdtdatahash" xmlns:w16="http://schemas.microsoft.com/office/word/2018/wordml" xmlns:w16cid="http://schemas.microsoft.com/office/word/2016/wordml/cid" xmlns:w16cex="http://schemas.microsoft.com/office/word/2018/wordml/cex" xmlns:am3d="http://schemas.microsoft.com/office/drawing/2017/model3d" xmlns:aink="http://schemas.microsoft.com/office/drawing/2016/ink" xmlns:cx8="http://schemas.microsoft.com/office/drawing/2016/5/14/chartex" xmlns:cx7="http://schemas.microsoft.com/office/drawing/2016/5/13/chartex" xmlns:cx6="http://schemas.microsoft.com/office/drawing/2016/5/12/chartex" xmlns:cx5="http://schemas.microsoft.com/office/drawing/2016/5/11/chartex" xmlns:cx4="http://schemas.microsoft.com/office/drawing/2016/5/10/chartex" xmlns:cx3="http://schemas.microsoft.com/office/drawing/2016/5/9/chartex" xmlns:cx2="http://schemas.microsoft.com/office/drawing/2015/10/21/chartex" xmlns:cx1="http://schemas.microsoft.com/office/drawing/2015/9/8/chartex" xmlns:cx="http://schemas.microsoft.com/office/drawing/2014/chartex">
             <w:pict>
               <v:group w14:anchorId="23578E17" id="Group 14717" o:spid="_x0000_s1026" style="width:428.1pt;height:.95pt;mso-position-horizontal-relative:char;mso-position-vertical-relative:line" coordsize="54368,120" o:gfxdata="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">
                 <v:shape id="Shape 17160" o:spid="_x0000_s1027" style="position:absolute;width:54368;height:120;visibility:visible;mso-wrap-style:square;v-text-anchor:top" coordsize="5436870,12065" o:gfxdata="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" path="m,l5436870,r,12065l,12065,,e" filled="f" stroked="f" strokeweight="0">
@@ -11946,7 +12283,7 @@
 </file>
 
 <file path=word/endnotes.xml><?xml version="1.0" encoding="utf-8"?>
-<w:endnotes xmlns:wpc="http://schemas.microsoft.com/office/word/2010/wordprocessingCanvas" xmlns:cx="http://schemas.microsoft.com/office/drawing/2014/chartex" xmlns:cx1="http://schemas.microsoft.com/office/drawing/2015/9/8/chartex" xmlns:cx2="http://schemas.microsoft.com/office/drawing/2015/10/21/chartex" xmlns:cx3="http://schemas.microsoft.com/office/drawing/2016/5/9/chartex" xmlns:cx4="http://schemas.microsoft.com/office/drawing/2016/5/10/chartex" xmlns:cx5="http://schemas.microsoft.com/office/drawing/2016/5/11/chartex" xmlns:cx6="http://schemas.microsoft.com/office/drawing/2016/5/12/chartex" xmlns:cx7="http://schemas.microsoft.com/office/drawing/2016/5/13/chartex" xmlns:cx8="http://schemas.microsoft.com/office/drawing/2016/5/14/chartex" xmlns:mc="http://schemas.openxmlformats.org/markup-compatibility/2006" xmlns:aink="http://schemas.microsoft.com/office/drawing/2016/ink" xmlns:am3d="http://schemas.microsoft.com/office/drawing/2017/model3d" xmlns:o="urn:schemas-microsoft-com:office:office" xmlns:r="http://schemas.openxmlformats.org/officeDocument/2006/relationships" xmlns:m="http://schemas.openxmlformats.org/officeDocument/2006/math" xmlns:v="urn:schemas-microsoft-com:vml" xmlns:wp14="http://schemas.microsoft.com/office/word/2010/wordprocessingDrawing" xmlns:wp="http://schemas.openxmlformats.org/drawingml/2006/wordprocessingDrawing" xmlns:w10="urn:schemas-microsoft-com:office:word" xmlns:w="http://schemas.openxmlformats.org/wordprocessingml/2006/main" xmlns:w14="http://schemas.microsoft.com/office/word/2010/wordml" xmlns:w15="http://schemas.microsoft.com/office/word/2012/wordml" xmlns:w16cex="http://schemas.microsoft.com/office/word/2018/wordml/cex" xmlns:w16cid="http://schemas.microsoft.com/office/word/2016/wordml/cid" xmlns:w16="http://schemas.microsoft.com/office/word/2018/wordml" xmlns:w16sdtdh="http://schemas.microsoft.com/office/word/2020/wordml/sdtdatahash" xmlns:w16se="http://schemas.microsoft.com/office/word/2015/wordml/symex" xmlns:wpg="http://schemas.microsoft.com/office/word/2010/wordprocessingGroup" xmlns:wpi="http://schemas.microsoft.com/office/word/2010/wordprocessingInk" xmlns:wne="http://schemas.microsoft.com/office/word/2006/wordml" xmlns:wps="http://schemas.microsoft.com/office/word/2010/wordprocessingShape" mc:Ignorable="w14 w15 w16se w16cid w16 w16cex w16sdtdh wp14">
+<w:endnotes xmlns:wpc="http://schemas.microsoft.com/office/word/2010/wordprocessingCanvas" xmlns:mc="http://schemas.openxmlformats.org/markup-compatibility/2006" xmlns:o="urn:schemas-microsoft-com:office:office" xmlns:r="http://schemas.openxmlformats.org/officeDocument/2006/relationships" xmlns:m="http://schemas.openxmlformats.org/officeDocument/2006/math" xmlns:v="urn:schemas-microsoft-com:vml" xmlns:wp14="http://schemas.microsoft.com/office/word/2010/wordprocessingDrawing" xmlns:wp="http://schemas.openxmlformats.org/drawingml/2006/wordprocessingDrawing" xmlns:w10="urn:schemas-microsoft-com:office:word" xmlns:w="http://schemas.openxmlformats.org/wordprocessingml/2006/main" xmlns:w14="http://schemas.microsoft.com/office/word/2010/wordml" xmlns:w15="http://schemas.microsoft.com/office/word/2012/wordml" xmlns:wpg="http://schemas.microsoft.com/office/word/2010/wordprocessingGroup" xmlns:wpi="http://schemas.microsoft.com/office/word/2010/wordprocessingInk" xmlns:wne="http://schemas.microsoft.com/office/word/2006/wordml" xmlns:wps="http://schemas.microsoft.com/office/word/2010/wordprocessingShape" mc:Ignorable="w14 w15 wp14">
   <w:endnote w:type="separator" w:id="-1">
     <w:p>
       <w:pPr>
@@ -11971,7 +12308,7 @@
 </file>
 
 <file path=word/footnotes.xml><?xml version="1.0" encoding="utf-8"?>
-<w:footnotes xmlns:wpc="http://schemas.microsoft.com/office/word/2010/wordprocessingCanvas" xmlns:cx="http://schemas.microsoft.com/office/drawing/2014/chartex" xmlns:cx1="http://schemas.microsoft.com/office/drawing/2015/9/8/chartex" xmlns:cx2="http://schemas.microsoft.com/office/drawing/2015/10/21/chartex" xmlns:cx3="http://schemas.microsoft.com/office/drawing/2016/5/9/chartex" xmlns:cx4="http://schemas.microsoft.com/office/drawing/2016/5/10/chartex" xmlns:cx5="http://schemas.microsoft.com/office/drawing/2016/5/11/chartex" xmlns:cx6="http://schemas.microsoft.com/office/drawing/2016/5/12/chartex" xmlns:cx7="http://schemas.microsoft.com/office/drawing/2016/5/13/chartex" xmlns:cx8="http://schemas.microsoft.com/office/drawing/2016/5/14/chartex" xmlns:mc="http://schemas.openxmlformats.org/markup-compatibility/2006" xmlns:aink="http://schemas.microsoft.com/office/drawing/2016/ink" xmlns:am3d="http://schemas.microsoft.com/office/drawing/2017/model3d" xmlns:o="urn:schemas-microsoft-com:office:office" xmlns:r="http://schemas.openxmlformats.org/officeDocument/2006/relationships" xmlns:m="http://schemas.openxmlformats.org/officeDocument/2006/math" xmlns:v="urn:schemas-microsoft-com:vml" xmlns:wp14="http://schemas.microsoft.com/office/word/2010/wordprocessingDrawing" xmlns:wp="http://schemas.openxmlformats.org/drawingml/2006/wordprocessingDrawing" xmlns:w10="urn:schemas-microsoft-com:office:word" xmlns:w="http://schemas.openxmlformats.org/wordprocessingml/2006/main" xmlns:w14="http://schemas.microsoft.com/office/word/2010/wordml" xmlns:w15="http://schemas.microsoft.com/office/word/2012/wordml" xmlns:w16cex="http://schemas.microsoft.com/office/word/2018/wordml/cex" xmlns:w16cid="http://schemas.microsoft.com/office/word/2016/wordml/cid" xmlns:w16="http://schemas.microsoft.com/office/word/2018/wordml" xmlns:w16sdtdh="http://schemas.microsoft.com/office/word/2020/wordml/sdtdatahash" xmlns:w16se="http://schemas.microsoft.com/office/word/2015/wordml/symex" xmlns:wpg="http://schemas.microsoft.com/office/word/2010/wordprocessingGroup" xmlns:wpi="http://schemas.microsoft.com/office/word/2010/wordprocessingInk" xmlns:wne="http://schemas.microsoft.com/office/word/2006/wordml" xmlns:wps="http://schemas.microsoft.com/office/word/2010/wordprocessingShape" mc:Ignorable="w14 w15 w16se w16cid w16 w16cex w16sdtdh wp14">
+<w:footnotes xmlns:wpc="http://schemas.microsoft.com/office/word/2010/wordprocessingCanvas" xmlns:mc="http://schemas.openxmlformats.org/markup-compatibility/2006" xmlns:o="urn:schemas-microsoft-com:office:office" xmlns:r="http://schemas.openxmlformats.org/officeDocument/2006/relationships" xmlns:m="http://schemas.openxmlformats.org/officeDocument/2006/math" xmlns:v="urn:schemas-microsoft-com:vml" xmlns:wp14="http://schemas.microsoft.com/office/word/2010/wordprocessingDrawing" xmlns:wp="http://schemas.openxmlformats.org/drawingml/2006/wordprocessingDrawing" xmlns:w10="urn:schemas-microsoft-com:office:word" xmlns:w="http://schemas.openxmlformats.org/wordprocessingml/2006/main" xmlns:w14="http://schemas.microsoft.com/office/word/2010/wordml" xmlns:w15="http://schemas.microsoft.com/office/word/2012/wordml" xmlns:wpg="http://schemas.microsoft.com/office/word/2010/wordprocessingGroup" xmlns:wpi="http://schemas.microsoft.com/office/word/2010/wordprocessingInk" xmlns:wne="http://schemas.microsoft.com/office/word/2006/wordml" xmlns:wps="http://schemas.microsoft.com/office/word/2010/wordprocessingShape" mc:Ignorable="w14 w15 wp14">
   <w:footnote w:type="separator" w:id="-1">
     <w:p>
       <w:pPr>
@@ -11996,7 +12333,7 @@
 </file>
 
 <file path=word/numbering.xml><?xml version="1.0" encoding="utf-8"?>
-<w:numbering xmlns:wpc="http://schemas.microsoft.com/office/word/2010/wordprocessingCanvas" xmlns:cx="http://schemas.microsoft.com/office/drawing/2014/chartex" xmlns:cx1="http://schemas.microsoft.com/office/drawing/2015/9/8/chartex" xmlns:cx2="http://schemas.microsoft.com/office/drawing/2015/10/21/chartex" xmlns:cx3="http://schemas.microsoft.com/office/drawing/2016/5/9/chartex" xmlns:cx4="http://schemas.microsoft.com/office/drawing/2016/5/10/chartex" xmlns:cx5="http://schemas.microsoft.com/office/drawing/2016/5/11/chartex" xmlns:cx6="http://schemas.microsoft.com/office/drawing/2016/5/12/chartex" xmlns:cx7="http://schemas.microsoft.com/office/drawing/2016/5/13/chartex" xmlns:cx8="http://schemas.microsoft.com/office/drawing/2016/5/14/chartex" xmlns:mc="http://schemas.openxmlformats.org/markup-compatibility/2006" xmlns:aink="http://schemas.microsoft.com/office/drawing/2016/ink" xmlns:am3d="http://schemas.microsoft.com/office/drawing/2017/model3d" xmlns:o="urn:schemas-microsoft-com:office:office" xmlns:r="http://schemas.openxmlformats.org/officeDocument/2006/relationships" xmlns:m="http://schemas.openxmlformats.org/officeDocument/2006/math" xmlns:v="urn:schemas-microsoft-com:vml" xmlns:wp14="http://schemas.microsoft.com/office/word/2010/wordprocessingDrawing" xmlns:wp="http://schemas.openxmlformats.org/drawingml/2006/wordprocessingDrawing" xmlns:w10="urn:schemas-microsoft-com:office:word" xmlns:w="http://schemas.openxmlformats.org/wordprocessingml/2006/main" xmlns:w14="http://schemas.microsoft.com/office/word/2010/wordml" xmlns:w15="http://schemas.microsoft.com/office/word/2012/wordml" xmlns:w16cex="http://schemas.microsoft.com/office/word/2018/wordml/cex" xmlns:w16cid="http://schemas.microsoft.com/office/word/2016/wordml/cid" xmlns:w16="http://schemas.microsoft.com/office/word/2018/wordml" xmlns:w16sdtdh="http://schemas.microsoft.com/office/word/2020/wordml/sdtdatahash" xmlns:w16se="http://schemas.microsoft.com/office/word/2015/wordml/symex" xmlns:wpg="http://schemas.microsoft.com/office/word/2010/wordprocessingGroup" xmlns:wpi="http://schemas.microsoft.com/office/word/2010/wordprocessingInk" xmlns:wne="http://schemas.microsoft.com/office/word/2006/wordml" xmlns:wps="http://schemas.microsoft.com/office/word/2010/wordprocessingShape" mc:Ignorable="w14 w15 w16se w16cid w16 w16cex w16sdtdh wp14">
+<w:numbering xmlns:wpc="http://schemas.microsoft.com/office/word/2010/wordprocessingCanvas" xmlns:mc="http://schemas.openxmlformats.org/markup-compatibility/2006" xmlns:o="urn:schemas-microsoft-com:office:office" xmlns:r="http://schemas.openxmlformats.org/officeDocument/2006/relationships" xmlns:m="http://schemas.openxmlformats.org/officeDocument/2006/math" xmlns:v="urn:schemas-microsoft-com:vml" xmlns:wp14="http://schemas.microsoft.com/office/word/2010/wordprocessingDrawing" xmlns:wp="http://schemas.openxmlformats.org/drawingml/2006/wordprocessingDrawing" xmlns:w10="urn:schemas-microsoft-com:office:word" xmlns:w="http://schemas.openxmlformats.org/wordprocessingml/2006/main" xmlns:w14="http://schemas.microsoft.com/office/word/2010/wordml" xmlns:w15="http://schemas.microsoft.com/office/word/2012/wordml" xmlns:wpg="http://schemas.microsoft.com/office/word/2010/wordprocessingGroup" xmlns:wpi="http://schemas.microsoft.com/office/word/2010/wordprocessingInk" xmlns:wne="http://schemas.microsoft.com/office/word/2006/wordml" xmlns:wps="http://schemas.microsoft.com/office/word/2010/wordprocessingShape" mc:Ignorable="w14 w15 wp14">
   <w:abstractNum w:abstractNumId="0" w15:restartNumberingAfterBreak="0">
     <w:nsid w:val="16E87495"/>
     <w:multiLevelType w:val="multilevel"/>
@@ -12745,26 +13082,26 @@
       </w:rPr>
     </w:lvl>
   </w:abstractNum>
-  <w:num w:numId="1" w16cid:durableId="1784303188">
+  <w:num w:numId="1">
     <w:abstractNumId w:val="0"/>
   </w:num>
-  <w:num w:numId="2" w16cid:durableId="1661036106">
+  <w:num w:numId="2">
     <w:abstractNumId w:val="4"/>
   </w:num>
-  <w:num w:numId="3" w16cid:durableId="20129282">
+  <w:num w:numId="3">
     <w:abstractNumId w:val="3"/>
   </w:num>
-  <w:num w:numId="4" w16cid:durableId="477765482">
+  <w:num w:numId="4">
     <w:abstractNumId w:val="2"/>
   </w:num>
-  <w:num w:numId="5" w16cid:durableId="416022865">
+  <w:num w:numId="5">
     <w:abstractNumId w:val="1"/>
   </w:num>
 </w:numbering>
 </file>
 
 <file path=word/styles.xml><?xml version="1.0" encoding="utf-8"?>
-<w:styles xmlns:mc="http://schemas.openxmlformats.org/markup-compatibility/2006" xmlns:r="http://schemas.openxmlformats.org/officeDocument/2006/relationships" xmlns:w="http://schemas.openxmlformats.org/wordprocessingml/2006/main" xmlns:w14="http://schemas.microsoft.com/office/word/2010/wordml" xmlns:w15="http://schemas.microsoft.com/office/word/2012/wordml" xmlns:w16cex="http://schemas.microsoft.com/office/word/2018/wordml/cex" xmlns:w16cid="http://schemas.microsoft.com/office/word/2016/wordml/cid" xmlns:w16="http://schemas.microsoft.com/office/word/2018/wordml" xmlns:w16sdtdh="http://schemas.microsoft.com/office/word/2020/wordml/sdtdatahash" xmlns:w16se="http://schemas.microsoft.com/office/word/2015/wordml/symex" mc:Ignorable="w14 w15 w16se w16cid w16 w16cex w16sdtdh">
+<w:styles xmlns:mc="http://schemas.openxmlformats.org/markup-compatibility/2006" xmlns:r="http://schemas.openxmlformats.org/officeDocument/2006/relationships" xmlns:w="http://schemas.openxmlformats.org/wordprocessingml/2006/main" xmlns:w14="http://schemas.microsoft.com/office/word/2010/wordml" xmlns:w15="http://schemas.microsoft.com/office/word/2012/wordml" mc:Ignorable="w14 w15">
   <w:docDefaults>
     <w:rPrDefault>
       <w:rPr>
@@ -12780,7 +13117,7 @@
       </w:pPr>
     </w:pPrDefault>
   </w:docDefaults>
-  <w:latentStyles w:defLockedState="0" w:defUIPriority="99" w:defSemiHidden="0" w:defUnhideWhenUsed="0" w:defQFormat="0" w:count="376">
+  <w:latentStyles w:defLockedState="0" w:defUIPriority="99" w:defSemiHidden="0" w:defUnhideWhenUsed="0" w:defQFormat="0" w:count="371">
     <w:lsdException w:name="Normal" w:uiPriority="0" w:qFormat="1"/>
     <w:lsdException w:name="heading 1" w:uiPriority="9" w:qFormat="1"/>
     <w:lsdException w:name="heading 2" w:semiHidden="1" w:uiPriority="9" w:unhideWhenUsed="1" w:qFormat="1"/>
@@ -13152,11 +13489,6 @@
     <w:lsdException w:name="List Table 5 Dark Accent 6" w:uiPriority="50"/>
     <w:lsdException w:name="List Table 6 Colorful Accent 6" w:uiPriority="51"/>
     <w:lsdException w:name="List Table 7 Colorful Accent 6" w:uiPriority="52"/>
-    <w:lsdException w:name="Mention" w:semiHidden="1" w:unhideWhenUsed="1"/>
-    <w:lsdException w:name="Smart Hyperlink" w:semiHidden="1" w:unhideWhenUsed="1"/>
-    <w:lsdException w:name="Hashtag" w:semiHidden="1" w:unhideWhenUsed="1"/>
-    <w:lsdException w:name="Unresolved Mention" w:semiHidden="1" w:unhideWhenUsed="1"/>
-    <w:lsdException w:name="Smart Link" w:semiHidden="1" w:unhideWhenUsed="1"/>
   </w:latentStyles>
   <w:style w:type="paragraph" w:default="1" w:styleId="Normal">
     <w:name w:val="Normal"/>
@@ -13665,7 +13997,7 @@
 </file>
 
 <file path=customXml/itemProps1.xml><?xml version="1.0" encoding="utf-8"?>
-<ds:datastoreItem xmlns:ds="http://schemas.openxmlformats.org/officeDocument/2006/customXml" ds:itemID="{F6D8F057-8EAA-4BC2-BF5D-2483F7588037}">
+<ds:datastoreItem xmlns:ds="http://schemas.openxmlformats.org/officeDocument/2006/customXml" ds:itemID="{EB4441AF-3D81-4F19-9BFF-68874CD3C19C}">
   <ds:schemaRefs>
     <ds:schemaRef ds:uri="http://schemas.openxmlformats.org/officeDocument/2006/bibliography"/>
   </ds:schemaRefs>

</xml_diff>